<commit_message>
Added some info into the methods
Made small edits and added to methods using track changes in word
</commit_message>
<xml_diff>
--- a/JASEA Express Letter/Spatial Variation in Soundscapes using Clustered Drifting Recorders Manuscript.docx
+++ b/JASEA Express Letter/Spatial Variation in Soundscapes using Clustered Drifting Recorders Manuscript.docx
@@ -230,10 +230,23 @@
         <w:pStyle w:val="JASA-ELAbstract"/>
       </w:pPr>
       <w:r>
-        <w:t xml:space="preserve">Understanding the spatial and temporal extent and context of sound levels is of increasing interest in the bioacoustics field. Spatial analysis of ambient noise is usually done using costly large scale arrays or through a combination of single sensors and propagation models. </w:t>
-      </w:r>
-      <w:r>
-        <w:t>This work presents a method for mapping sound variation in environmental sound level using drifting hydrophones within the MRSea framework. This method is well suited for low frequency analysis relative to the ensemble aperture. We present the findings and limitations of this work and propose analysis and deployment modifications to meet a variety of needs.</w:t>
+        <w:t xml:space="preserve">Understanding the spatial and temporal extent and context of sound levels is of increasing interest in the bioacoustics field. Spatial analysis of ambient noise is usually done using costly </w:t>
+      </w:r>
+      <w:proofErr w:type="gramStart"/>
+      <w:r>
+        <w:t>large scale</w:t>
+      </w:r>
+      <w:proofErr w:type="gramEnd"/>
+      <w:r>
+        <w:t xml:space="preserve"> arrays or through a combination of single sensors and propagation models. This work presents a method for mapping sound variation in environmental sound level using drifting hydrophones within the </w:t>
+      </w:r>
+      <w:proofErr w:type="spellStart"/>
+      <w:r>
+        <w:t>MRSea</w:t>
+      </w:r>
+      <w:proofErr w:type="spellEnd"/>
+      <w:r>
+        <w:t xml:space="preserve"> framework. This method is well suited for low frequency analysis relative to the ensemble aperture. We present the findings and limitations of this work and propose analysis and deployment modifications to meet a variety of needs.</w:t>
       </w:r>
     </w:p>
     <w:p>
@@ -287,14 +300,52 @@
       <w:r>
         <w:t xml:space="preserve"> (</w:t>
       </w:r>
+      <w:proofErr w:type="spellStart"/>
       <w:r>
         <w:t>Oedekoven</w:t>
       </w:r>
+      <w:proofErr w:type="spellEnd"/>
       <w:r>
         <w:t xml:space="preserve"> et al. 2022, Palmer et al. 2022)</w:t>
       </w:r>
       <w:r>
-        <w:t xml:space="preserve">. Within the context of BOEMs wind energy areas (WEA), there is a concerted effort to understand whether and how ambient noise levels change between the baseline, construction, and operational phases of offshore wind farms and how this may affect different. These baseline data are critical to monitor changes in sound levels from anthropogenic sources in space and time as activities related to offshore wind development </w:t>
+        <w:t xml:space="preserve">. Within the context of </w:t>
+      </w:r>
+      <w:ins w:id="0" w:author="Cory Hom-Weaver" w:date="2024-04-26T11:56:00Z">
+        <w:r>
+          <w:t>the Bureau of Ocean Energy Management’s (</w:t>
+        </w:r>
+      </w:ins>
+      <w:r>
+        <w:t>BOEM</w:t>
+      </w:r>
+      <w:ins w:id="1" w:author="Cory Hom-Weaver" w:date="2024-04-26T11:56:00Z">
+        <w:r>
+          <w:t>)</w:t>
+        </w:r>
+      </w:ins>
+      <w:del w:id="2" w:author="Cory Hom-Weaver" w:date="2024-04-26T11:56:00Z">
+        <w:r>
+          <w:delText>s</w:delText>
+        </w:r>
+      </w:del>
+      <w:r>
+        <w:t xml:space="preserve"> wind energy areas (WEA), there is a concerted effort to understand whether and how ambient noise levels change between the baseline, construction, and operational phases of offshore wind farms and how this may affect </w:t>
+      </w:r>
+      <w:commentRangeStart w:id="3"/>
+      <w:r>
+        <w:t>different</w:t>
+      </w:r>
+      <w:commentRangeEnd w:id="3"/>
+      <w:r>
+        <w:rPr>
+          <w:rStyle w:val="CommentReference"/>
+          <w:rFonts w:asciiTheme="minorHAnsi" w:hAnsiTheme="minorHAnsi"/>
+        </w:rPr>
+        <w:commentReference w:id="3"/>
+      </w:r>
+      <w:r>
+        <w:t xml:space="preserve">. These baseline data are critical to monitor changes in sound levels from anthropogenic sources in space and time as activities related to offshore wind development </w:t>
       </w:r>
       <w:r>
         <w:t>commence</w:t>
@@ -317,10 +368,26 @@
         <w:t>levels vary as a function of three-dimensional location as well as time</w:t>
       </w:r>
       <w:r>
-        <w:t xml:space="preserve"> (Choelwiak et. al 2018</w:t>
-      </w:r>
-      <w:r>
-        <w:t>, ZoBell et al 2024</w:t>
+        <w:t xml:space="preserve"> (</w:t>
+      </w:r>
+      <w:proofErr w:type="spellStart"/>
+      <w:r>
+        <w:t>Choelwiak</w:t>
+      </w:r>
+      <w:proofErr w:type="spellEnd"/>
+      <w:r>
+        <w:t xml:space="preserve"> et. al 2018</w:t>
+      </w:r>
+      <w:r>
+        <w:t xml:space="preserve">, </w:t>
+      </w:r>
+      <w:proofErr w:type="spellStart"/>
+      <w:r>
+        <w:t>ZoBell</w:t>
+      </w:r>
+      <w:proofErr w:type="spellEnd"/>
+      <w:r>
+        <w:t xml:space="preserve"> et al 2024</w:t>
       </w:r>
       <w:r>
         <w:t>)</w:t>
@@ -356,14 +423,43 @@
         <w:t xml:space="preserve">. Similarly, measurements from coastal locations are </w:t>
       </w:r>
       <w:r>
-        <w:t xml:space="preserve">only somewhat </w:t>
-      </w:r>
-      <w:r>
-        <w:t xml:space="preserve"> representative of offshore locations. While considerable efforts have been made to create spatial noise maps</w:t>
-      </w:r>
-      <w:r>
-        <w:t xml:space="preserve"> (Pirotta et al. 2014, ZoBell et al 2024, )</w:t>
-      </w:r>
+        <w:t xml:space="preserve">only </w:t>
+      </w:r>
+      <w:proofErr w:type="gramStart"/>
+      <w:r>
+        <w:t xml:space="preserve">somewhat </w:t>
+      </w:r>
+      <w:r>
+        <w:t xml:space="preserve"> representative</w:t>
+      </w:r>
+      <w:proofErr w:type="gramEnd"/>
+      <w:r>
+        <w:t xml:space="preserve"> of offshore locations. While considerable efforts have been made to create spatial noise maps</w:t>
+      </w:r>
+      <w:r>
+        <w:t xml:space="preserve"> (</w:t>
+      </w:r>
+      <w:proofErr w:type="spellStart"/>
+      <w:r>
+        <w:t>Pirotta</w:t>
+      </w:r>
+      <w:proofErr w:type="spellEnd"/>
+      <w:r>
+        <w:t xml:space="preserve"> et al. 2014, </w:t>
+      </w:r>
+      <w:proofErr w:type="spellStart"/>
+      <w:r>
+        <w:t>ZoBell</w:t>
+      </w:r>
+      <w:proofErr w:type="spellEnd"/>
+      <w:r>
+        <w:t xml:space="preserve"> et al 2024</w:t>
+      </w:r>
+      <w:proofErr w:type="gramStart"/>
+      <w:r>
+        <w:t>, )</w:t>
+      </w:r>
+      <w:proofErr w:type="gramEnd"/>
       <w:r>
         <w:t xml:space="preserve">, they are often based on simulated sound sources (cite some of JASCO’s work and or that </w:t>
       </w:r>
@@ -380,10 +476,50 @@
         <w:pStyle w:val="JASA-ELBodyText"/>
       </w:pPr>
       <w:r>
-        <w:t>This work showcases a method for tackling these questions through short-term ensembles of drifting acoustic recorders. These cost-effective devices, compared to bottom-moored instruments, and their brief deployments, complement ongoing longitudinal studies using nearby seafloor hydrophones (cite sanct sound something from scripts). They serve as a platform for assessing acoustic activity in the epipelagic zone</w:t>
-      </w:r>
-      <w:r>
-        <w:t xml:space="preserve"> where many of the animals of research concern reside. These deployments also provide an opportunity for validation of acoustic models of vessel activity which has become and important aspect of managing and monitoring marine protected areas.</w:t>
+        <w:t xml:space="preserve">This work showcases a method for tackling these questions through short-term ensembles of drifting acoustic recorders. These cost-effective devices, compared to bottom-moored instruments, </w:t>
+      </w:r>
+      <w:del w:id="4" w:author="Cory Hom-Weaver" w:date="2024-04-26T12:01:00Z">
+        <w:r>
+          <w:delText xml:space="preserve">and </w:delText>
+        </w:r>
+      </w:del>
+      <w:ins w:id="5" w:author="Cory Hom-Weaver" w:date="2024-04-26T12:01:00Z">
+        <w:r>
+          <w:t>with</w:t>
+        </w:r>
+        <w:r>
+          <w:t xml:space="preserve"> </w:t>
+        </w:r>
+      </w:ins>
+      <w:r>
+        <w:t xml:space="preserve">their brief deployments, complement ongoing longitudinal studies using nearby seafloor hydrophones (cite </w:t>
+      </w:r>
+      <w:proofErr w:type="spellStart"/>
+      <w:r>
+        <w:t>sanct</w:t>
+      </w:r>
+      <w:proofErr w:type="spellEnd"/>
+      <w:r>
+        <w:t xml:space="preserve"> sound something from scripts). They serve as a platform for assessing acoustic activity in the epipelagic zone</w:t>
+      </w:r>
+      <w:r>
+        <w:t xml:space="preserve"> where many of the animals of research concern reside. These deployments also provide an opportunity for validation of acoustic models of vessel activity</w:t>
+      </w:r>
+      <w:ins w:id="6" w:author="Cory Hom-Weaver" w:date="2024-04-26T12:01:00Z">
+        <w:r>
+          <w:t>,</w:t>
+        </w:r>
+      </w:ins>
+      <w:r>
+        <w:t xml:space="preserve"> which has become an</w:t>
+      </w:r>
+      <w:del w:id="7" w:author="Cory Hom-Weaver" w:date="2024-04-26T12:01:00Z">
+        <w:r>
+          <w:delText>d</w:delText>
+        </w:r>
+      </w:del>
+      <w:r>
+        <w:t xml:space="preserve"> important aspect of managing and monitoring marine protected areas.</w:t>
       </w:r>
     </w:p>
     <w:p>
@@ -391,7 +527,23 @@
         <w:pStyle w:val="JASA-ELBodyText"/>
       </w:pPr>
       <w:r>
-        <w:t xml:space="preserve">Noise levels recorded by the drifters are naturally correlated in space and time so care must be taken in the analysis in order to conflate these effects. This can be achieved in a variety of ways including using variograms to fit spatial/temporal models (CITE Fields, MRSEA) and or with spatial-temporal covariance structures (CITE gstat), each with their cost and benefits. However, teasing apart the spatial and temporal constrains in such a model typically involves multiple measurements at a fixed location which is not present in these data. </w:t>
+        <w:t>Noise levels recorded by the drifters are naturally correlated in space and time so care must be taken in the analysis in order to conflate these effects. This can be achieved in a variety of ways</w:t>
+      </w:r>
+      <w:ins w:id="8" w:author="Cory Hom-Weaver" w:date="2024-04-26T12:02:00Z">
+        <w:r>
+          <w:t>,</w:t>
+        </w:r>
+      </w:ins>
+      <w:r>
+        <w:t xml:space="preserve"> including using variograms to fit spatial/temporal models (CITE Fields, MRSEA) and or with spatial-temporal covariance structures (CITE </w:t>
+      </w:r>
+      <w:proofErr w:type="spellStart"/>
+      <w:r>
+        <w:t>gstat</w:t>
+      </w:r>
+      <w:proofErr w:type="spellEnd"/>
+      <w:r>
+        <w:t xml:space="preserve">), each with their cost and benefits. However, teasing apart the spatial and temporal constrains in such a model typically involves multiple measurements at a fixed location which is not present in these data. </w:t>
       </w:r>
     </w:p>
     <w:p>
@@ -402,41 +554,11 @@
         <w:t xml:space="preserve">Instead, we evaluate the data from two perspectives, first we look at the temporal correlation in order to better understand how similar noise levels are between the units, as described above. </w:t>
       </w:r>
       <w:r>
-        <w:t xml:space="preserve">The noise level data are then de-trended </w:t>
-      </w:r>
-      <w:r>
-        <w:t xml:space="preserve">to account for regional-scale phenomena </w:t>
-      </w:r>
-      <w:r>
-        <w:t xml:space="preserve">subtracting the </w:t>
-      </w:r>
-      <w:r>
-        <w:t>90</w:t>
-      </w:r>
-      <w:r>
-        <w:t xml:space="preserve"> min rolling </w:t>
-      </w:r>
-      <w:r>
-        <w:t>average</w:t>
-      </w:r>
-      <w:r>
-        <w:t xml:space="preserve"> noise </w:t>
+        <w:t xml:space="preserve">The noise level data are then de-trended to account for regional-scale phenomena subtracting the 90 min rolling average noise </w:t>
       </w:r>
       <w:r>
         <w:lastRenderedPageBreak/>
-        <w:t>level from each noise level observation. This allow</w:t>
-      </w:r>
-      <w:r>
-        <w:t>s</w:t>
-      </w:r>
-      <w:r>
-        <w:t xml:space="preserve"> for a closer evaluation of regional and ephemeral sources of ambient noise. Kriging methods are then used to map </w:t>
-      </w:r>
-      <w:r>
-        <w:t xml:space="preserve">noise level variation </w:t>
-      </w:r>
-      <w:r>
-        <w:t xml:space="preserve">hydrophone ensemble. </w:t>
+        <w:t xml:space="preserve">level from each noise level observation. This allows for a closer evaluation of regional and ephemeral sources of ambient noise. Kriging methods are then used to map noise level variation hydrophone ensemble. </w:t>
       </w:r>
     </w:p>
     <w:p>
@@ -467,6 +589,9 @@
       <w:pPr>
         <w:pStyle w:val="JASA-ELBodyText"/>
         <w:ind w:firstLine="450"/>
+        <w:rPr>
+          <w:ins w:id="9" w:author="Cory Hom-Weaver" w:date="2024-04-26T12:50:00Z"/>
+        </w:rPr>
       </w:pPr>
       <w:r>
         <w:t xml:space="preserve">Audio data were collected using </w:t>
@@ -493,33 +618,181 @@
         <w:t>s”</w:t>
       </w:r>
       <w:r>
-        <w:t>). Each drifter consisted of a pole buoy with attached GPS</w:t>
-      </w:r>
-      <w:r>
-        <w:t xml:space="preserve">, 0.5m diameter surface float, 100m of nylon line,  </w:t>
-      </w:r>
-      <w:r>
-        <w:t xml:space="preserve">sea anchor, black plate thingine, and 20lb weight. </w:t>
-      </w:r>
-      <w:r>
-        <w:t>SoundTrap ST640s and</w:t>
-      </w:r>
-      <w:r>
-        <w:t xml:space="preserve"> with</w:t>
-      </w:r>
-      <w:r>
-        <w:t xml:space="preserve"> HTI </w:t>
-      </w:r>
-      <w:r>
-        <w:t xml:space="preserve">hydrophones were attached to each drifter assembly and recorded continuously at 100m depth. GPS units were scheduled to </w:t>
-      </w:r>
-      <w:r>
-        <w:t>coordinates ever 20 min</w:t>
-      </w:r>
+        <w:t xml:space="preserve">). Each drifter </w:t>
+      </w:r>
+      <w:ins w:id="10" w:author="Cory Hom-Weaver" w:date="2024-04-26T12:43:00Z">
+        <w:r>
+          <w:t xml:space="preserve">is composed of a deep hydrophone array (cable with two HTI </w:t>
+        </w:r>
+        <w:proofErr w:type="spellStart"/>
+        <w:r>
+          <w:t>hydrohpones</w:t>
+        </w:r>
+        <w:proofErr w:type="spellEnd"/>
+        <w:r>
+          <w:t xml:space="preserve">, a </w:t>
+        </w:r>
+        <w:proofErr w:type="spellStart"/>
+        <w:r>
+          <w:t>SoundTrap</w:t>
+        </w:r>
+      </w:ins>
+      <w:proofErr w:type="spellEnd"/>
+      <w:ins w:id="11" w:author="Cory Hom-Weaver" w:date="2024-04-26T12:44:00Z">
+        <w:r>
+          <w:t xml:space="preserve"> 640 recorder, depth sensors and 30lb anchor), a</w:t>
+        </w:r>
+        <w:r>
+          <w:t xml:space="preserve"> weighted High Flyer pole buoy (containing a solar </w:t>
+        </w:r>
+      </w:ins>
+      <w:ins w:id="12" w:author="Cory Hom-Weaver" w:date="2024-04-26T12:46:00Z">
+        <w:r>
+          <w:t>GPS</w:t>
+        </w:r>
+      </w:ins>
+      <w:ins w:id="13" w:author="Cory Hom-Weaver" w:date="2024-04-26T12:45:00Z">
+        <w:r>
+          <w:t xml:space="preserve"> and a radar reflector), and a floating line/surface fl</w:t>
+        </w:r>
+      </w:ins>
+      <w:ins w:id="14" w:author="Cory Hom-Weaver" w:date="2024-04-26T12:49:00Z">
+        <w:r>
+          <w:t>oa</w:t>
+        </w:r>
+      </w:ins>
+      <w:ins w:id="15" w:author="Cory Hom-Weaver" w:date="2024-04-26T12:45:00Z">
+        <w:r>
+          <w:t xml:space="preserve">t to facilitate </w:t>
+        </w:r>
+      </w:ins>
+      <w:ins w:id="16" w:author="Cory Hom-Weaver" w:date="2024-04-26T12:46:00Z">
+        <w:r>
+          <w:t>retrieval. The hydrophone array and High Fl</w:t>
+        </w:r>
+      </w:ins>
+      <w:ins w:id="17" w:author="Cory Hom-Weaver" w:date="2024-04-26T12:49:00Z">
+        <w:r>
+          <w:t>y</w:t>
+        </w:r>
+      </w:ins>
+      <w:ins w:id="18" w:author="Cory Hom-Weaver" w:date="2024-04-26T12:46:00Z">
+        <w:r>
+          <w:t xml:space="preserve">er are connected by 100m ¼” line with two hard trawl </w:t>
+        </w:r>
+      </w:ins>
+      <w:ins w:id="19" w:author="Cory Hom-Weaver" w:date="2024-04-26T12:49:00Z">
+        <w:r>
+          <w:t>floats</w:t>
+        </w:r>
+      </w:ins>
+      <w:ins w:id="20" w:author="Cory Hom-Weaver" w:date="2024-04-26T12:46:00Z">
+        <w:r>
+          <w:t xml:space="preserve"> (one at the s</w:t>
+        </w:r>
+      </w:ins>
+      <w:ins w:id="21" w:author="Cory Hom-Weaver" w:date="2024-04-26T12:47:00Z">
+        <w:r>
+          <w:t xml:space="preserve">urface and a subsurface float at depth), a dampener plate </w:t>
+        </w:r>
+      </w:ins>
+      <w:ins w:id="22" w:author="Cory Hom-Weaver" w:date="2024-04-26T12:49:00Z">
+        <w:r>
+          <w:t>and</w:t>
+        </w:r>
+      </w:ins>
+      <w:ins w:id="23" w:author="Cory Hom-Weaver" w:date="2024-04-26T12:47:00Z">
+        <w:r>
+          <w:t xml:space="preserve"> an in-line bungee for vertical movement</w:t>
+        </w:r>
+      </w:ins>
+      <w:ins w:id="24" w:author="Cory Hom-Weaver" w:date="2024-04-26T12:49:00Z">
+        <w:r>
+          <w:t>,</w:t>
+        </w:r>
+      </w:ins>
+      <w:ins w:id="25" w:author="Cory Hom-Weaver" w:date="2024-04-26T12:47:00Z">
+        <w:r>
+          <w:t xml:space="preserve"> and a</w:t>
+        </w:r>
+      </w:ins>
+      <w:ins w:id="26" w:author="Cory Hom-Weaver" w:date="2024-04-26T12:48:00Z">
+        <w:r>
+          <w:t xml:space="preserve"> drogue for horizontal movement</w:t>
+        </w:r>
+      </w:ins>
+      <w:ins w:id="27" w:author="Cory Hom-Weaver" w:date="2024-04-26T12:50:00Z">
+        <w:r>
+          <w:t xml:space="preserve"> (Fig x.)</w:t>
+        </w:r>
+      </w:ins>
+      <w:ins w:id="28" w:author="Cory Hom-Weaver" w:date="2024-04-26T12:48:00Z">
+        <w:r>
+          <w:t>.</w:t>
+        </w:r>
+      </w:ins>
+      <w:ins w:id="29" w:author="Cory Hom-Weaver" w:date="2024-04-26T12:45:00Z">
+        <w:r>
+          <w:t xml:space="preserve"> </w:t>
+        </w:r>
+      </w:ins>
+      <w:del w:id="30" w:author="Cory Hom-Weaver" w:date="2024-04-26T12:48:00Z">
+        <w:r>
+          <w:delText>consisted of a pole buoy with attached GPS</w:delText>
+        </w:r>
+        <w:r>
+          <w:delText xml:space="preserve">, 0.5m diameter surface float, 100m of nylon line,  </w:delText>
+        </w:r>
+        <w:r>
+          <w:delText xml:space="preserve">sea anchor, </w:delText>
+        </w:r>
+      </w:del>
+      <w:del w:id="31" w:author="Cory Hom-Weaver" w:date="2024-04-26T12:03:00Z">
+        <w:r>
+          <w:delText>black plate thingine</w:delText>
+        </w:r>
+      </w:del>
+      <w:del w:id="32" w:author="Cory Hom-Weaver" w:date="2024-04-26T12:48:00Z">
+        <w:r>
+          <w:delText xml:space="preserve">, and </w:delText>
+        </w:r>
+      </w:del>
+      <w:del w:id="33" w:author="Cory Hom-Weaver" w:date="2024-04-26T12:04:00Z">
+        <w:r>
+          <w:delText>20lb weight</w:delText>
+        </w:r>
+      </w:del>
+      <w:del w:id="34" w:author="Cory Hom-Weaver" w:date="2024-04-26T12:48:00Z">
+        <w:r>
+          <w:delText xml:space="preserve">. SoundTrap ST640s and with HTI hydrophones were attached to each drifter assembly and recorded continuously at 100m depth. </w:delText>
+        </w:r>
+      </w:del>
+      <w:r>
+        <w:t>GPS units were scheduled to</w:t>
+      </w:r>
+      <w:ins w:id="35" w:author="Cory Hom-Weaver" w:date="2024-04-26T12:34:00Z">
+        <w:r>
+          <w:t xml:space="preserve"> send</w:t>
+        </w:r>
+      </w:ins>
       <w:r>
         <w:t xml:space="preserve"> </w:t>
       </w:r>
       <w:r>
+        <w:t>coordinates ever</w:t>
+      </w:r>
+      <w:ins w:id="36" w:author="Cory Hom-Weaver" w:date="2024-04-26T12:34:00Z">
+        <w:r>
+          <w:t>y</w:t>
+        </w:r>
+      </w:ins>
+      <w:r>
+        <w:t xml:space="preserve"> 20 min</w:t>
+      </w:r>
+      <w:r>
+        <w:t xml:space="preserve"> </w:t>
+      </w:r>
+      <w:r>
         <w:t>and</w:t>
       </w:r>
       <w:r>
@@ -532,13 +805,99 @@
     <w:p>
       <w:pPr>
         <w:pStyle w:val="JASA-ELBodyText"/>
-      </w:pPr>
-      <w:r>
-        <w:t>Audio data were downloaded and decompressed after recovery.</w:t>
+        <w:ind w:firstLine="0"/>
+        <w:rPr>
+          <w:ins w:id="37" w:author="Cory Hom-Weaver" w:date="2024-04-26T12:51:00Z"/>
+        </w:rPr>
+      </w:pPr>
+      <w:ins w:id="38" w:author="Cory Hom-Weaver" w:date="2024-04-26T12:51:00Z">
+        <w:r>
+          <w:rPr>
+            <w:noProof/>
+          </w:rPr>
+          <w:lastRenderedPageBreak/>
+          <w:drawing>
+            <wp:inline distT="0" distB="0" distL="0" distR="0" wp14:anchorId="3B4CA0E6" wp14:editId="05C573F2">
+              <wp:extent cx="2952750" cy="3781425"/>
+              <wp:effectExtent l="0" t="0" r="0" b="9525"/>
+              <wp:docPr id="3" name="Picture 3"/>
+              <wp:cNvGraphicFramePr>
+                <a:graphicFrameLocks xmlns:a="http://schemas.openxmlformats.org/drawingml/2006/main" noChangeAspect="1"/>
+              </wp:cNvGraphicFramePr>
+              <a:graphic xmlns:a="http://schemas.openxmlformats.org/drawingml/2006/main">
+                <a:graphicData uri="http://schemas.openxmlformats.org/drawingml/2006/picture">
+                  <pic:pic xmlns:pic="http://schemas.openxmlformats.org/drawingml/2006/picture">
+                    <pic:nvPicPr>
+                      <pic:cNvPr id="1" name=""/>
+                      <pic:cNvPicPr/>
+                    </pic:nvPicPr>
+                    <pic:blipFill>
+                      <a:blip r:embed="rId17"/>
+                      <a:stretch>
+                        <a:fillRect/>
+                      </a:stretch>
+                    </pic:blipFill>
+                    <pic:spPr>
+                      <a:xfrm>
+                        <a:off x="0" y="0"/>
+                        <a:ext cx="2952750" cy="3781425"/>
+                      </a:xfrm>
+                      <a:prstGeom prst="rect">
+                        <a:avLst/>
+                      </a:prstGeom>
+                    </pic:spPr>
+                  </pic:pic>
+                </a:graphicData>
+              </a:graphic>
+            </wp:inline>
+          </w:drawing>
+        </w:r>
+      </w:ins>
+    </w:p>
+    <w:p>
+      <w:pPr>
+        <w:pStyle w:val="JASA-ELBodyText"/>
+        <w:ind w:firstLine="0"/>
+        <w:pPrChange w:id="39" w:author="Cory Hom-Weaver" w:date="2024-04-26T12:50:00Z">
+          <w:pPr>
+            <w:pStyle w:val="JASA-ELBodyText"/>
+            <w:ind w:firstLine="450"/>
+          </w:pPr>
+        </w:pPrChange>
+      </w:pPr>
+      <w:ins w:id="40" w:author="Cory Hom-Weaver" w:date="2024-04-26T12:51:00Z">
+        <w:r>
+          <w:t>Figure X. Diagram of a d</w:t>
+        </w:r>
+      </w:ins>
+      <w:ins w:id="41" w:author="Cory Hom-Weaver" w:date="2024-04-26T12:52:00Z">
+        <w:r>
+          <w:t>rifter</w:t>
+        </w:r>
+      </w:ins>
+    </w:p>
+    <w:p>
+      <w:pPr>
+        <w:pStyle w:val="JASA-ELBodyText"/>
+      </w:pPr>
+      <w:r>
+        <w:t xml:space="preserve">Audio data were downloaded and </w:t>
+      </w:r>
+      <w:commentRangeStart w:id="42"/>
+      <w:r>
+        <w:t>decompressed after recovery.</w:t>
       </w:r>
       <w:r>
         <w:t xml:space="preserve"> </w:t>
       </w:r>
+      <w:commentRangeEnd w:id="42"/>
+      <w:r>
+        <w:rPr>
+          <w:rStyle w:val="CommentReference"/>
+          <w:rFonts w:asciiTheme="minorHAnsi" w:hAnsiTheme="minorHAnsi"/>
+        </w:rPr>
+        <w:commentReference w:id="42"/>
+      </w:r>
       <w:r>
         <w:t>Data were restricted to periods when all seven buoys were between 35.3 and 35.6° Latitude to ensure reasonable spatial by multiple instruments.</w:t>
       </w:r>
@@ -546,31 +905,64 @@
         <w:t xml:space="preserve"> </w:t>
       </w:r>
       <w:r>
-        <w:t xml:space="preserve">Audio data were </w:t>
-      </w:r>
-      <w:r>
-        <w:t xml:space="preserve">also </w:t>
-      </w:r>
-      <w:r>
-        <w:t>evaluated for the presence of persistent self-noise (e.g. cable strumming) that would bias the analysis. No obvious signs of this were found on these drifters.</w:t>
-      </w:r>
-      <w:r>
-        <w:t xml:space="preserve"> End-to-end calibration value was estimated as the sum of the soundtrap calibration value and the HTI hydrophone calibration values, </w:t>
-      </w:r>
+        <w:t>Audio data were also evaluated for the presence of persistent self-noise (</w:t>
+      </w:r>
+      <w:proofErr w:type="gramStart"/>
+      <w:r>
+        <w:t>e.g.</w:t>
+      </w:r>
+      <w:proofErr w:type="gramEnd"/>
+      <w:r>
+        <w:t xml:space="preserve"> cable strumming) that would bias the analysis. No obvious signs of this were found on these drifters.</w:t>
+      </w:r>
+      <w:r>
+        <w:t xml:space="preserve"> End-to-end calibration value was estimated as the sum of the </w:t>
+      </w:r>
+      <w:proofErr w:type="spellStart"/>
+      <w:r>
+        <w:t>soundtrap</w:t>
+      </w:r>
+      <w:proofErr w:type="spellEnd"/>
+      <w:r>
+        <w:t xml:space="preserve"> calibration value and the HTI hydrophone calibration values, </w:t>
+      </w:r>
+      <w:commentRangeStart w:id="43"/>
       <w:r>
         <w:rPr>
           <w:color w:val="FF0000"/>
         </w:rPr>
-        <w:t>both provided by the manufacturer</w:t>
-      </w:r>
+        <w:t xml:space="preserve">both provided by the </w:t>
+      </w:r>
+      <w:proofErr w:type="gramStart"/>
       <w:r>
         <w:rPr>
           <w:color w:val="FF0000"/>
         </w:rPr>
-        <w:t>(???)</w:t>
+        <w:t>manufacturer</w:t>
+      </w:r>
+      <w:r>
+        <w:rPr>
+          <w:color w:val="FF0000"/>
+        </w:rPr>
+        <w:t>(</w:t>
+      </w:r>
+      <w:proofErr w:type="gramEnd"/>
+      <w:r>
+        <w:rPr>
+          <w:color w:val="FF0000"/>
+        </w:rPr>
+        <w:t>???)</w:t>
       </w:r>
       <w:r>
         <w:t xml:space="preserve">. </w:t>
+      </w:r>
+      <w:commentRangeEnd w:id="43"/>
+      <w:r>
+        <w:rPr>
+          <w:rStyle w:val="CommentReference"/>
+          <w:rFonts w:asciiTheme="minorHAnsi" w:hAnsiTheme="minorHAnsi"/>
+        </w:rPr>
+        <w:commentReference w:id="43"/>
       </w:r>
     </w:p>
     <w:p>
@@ -592,7 +984,15 @@
         <w:t xml:space="preserve"> bin were used. </w:t>
       </w:r>
       <w:r>
-        <w:t>Only levels from the lowest and highest third octave bands (cetner frequencies, XXX and YYY) were included to show contrast between the two frequency bands.</w:t>
+        <w:t>Only levels from the lowest and highest third octave bands (</w:t>
+      </w:r>
+      <w:proofErr w:type="spellStart"/>
+      <w:r>
+        <w:t>cetner</w:t>
+      </w:r>
+      <w:proofErr w:type="spellEnd"/>
+      <w:r>
+        <w:t xml:space="preserve"> frequencies, XXX and YYY) were included to show contrast between the two frequency bands.</w:t>
       </w:r>
     </w:p>
     <w:p>
@@ -815,16 +1215,23 @@
       <w:r>
         <w:t xml:space="preserve">the </w:t>
       </w:r>
-      <w:r>
-        <w:t>github</w:t>
-      </w:r>
+      <w:del w:id="44" w:author="Cory Hom-Weaver" w:date="2024-04-26T12:59:00Z">
+        <w:r>
+          <w:delText>github</w:delText>
+        </w:r>
+      </w:del>
+      <w:ins w:id="45" w:author="Cory Hom-Weaver" w:date="2024-04-26T12:59:00Z">
+        <w:r>
+          <w:t>GitHub</w:t>
+        </w:r>
+      </w:ins>
       <w:r>
         <w:t xml:space="preserve"> repository associated with this work </w:t>
       </w:r>
       <w:r>
         <w:t>(</w:t>
       </w:r>
-      <w:hyperlink r:id="rId13" w:history="1">
+      <w:hyperlink r:id="rId18" w:history="1">
         <w:r>
           <w:rPr>
             <w:rStyle w:val="Hyperlink"/>
@@ -948,9 +1355,11 @@
       <w:r>
         <w:t xml:space="preserve"> </w:t>
       </w:r>
+      <w:proofErr w:type="spellStart"/>
       <w:r>
         <w:t>SoundTrap</w:t>
       </w:r>
+      <w:proofErr w:type="spellEnd"/>
       <w:r>
         <w:t xml:space="preserve"> failed to record and was</w:t>
       </w:r>
@@ -1000,7 +1409,7 @@
                     </pic:cNvPicPr>
                   </pic:nvPicPr>
                   <pic:blipFill>
-                    <a:blip r:embed="rId14">
+                    <a:blip r:embed="rId19">
                       <a:extLst>
                         <a:ext uri="{28A0092B-C50C-407E-A947-70E740481C1C}">
                           <a14:useLocalDpi xmlns:a14="http://schemas.microsoft.com/office/drawing/2010/main" val="0"/>
@@ -1078,50 +1487,47 @@
           <w:szCs w:val="24"/>
         </w:rPr>
       </w:pPr>
-      <w:bookmarkStart w:id="0" w:name="_Ref164765314"/>
+      <w:bookmarkStart w:id="46" w:name="_Ref164765314"/>
       <w:r>
         <w:t xml:space="preserve">Figure </w:t>
       </w:r>
-      <w:r>
-        <w:fldChar w:fldCharType="begin"/>
-      </w:r>
-      <w:r>
-        <w:instrText xml:space="preserve"> SEQ Figure \* ARABIC </w:instrText>
-      </w:r>
-      <w:r>
-        <w:fldChar w:fldCharType="separate"/>
-      </w:r>
+      <w:fldSimple w:instr=" SEQ Figure \* ARABIC ">
+        <w:r>
+          <w:rPr>
+            <w:noProof/>
+          </w:rPr>
+          <w:t>1</w:t>
+        </w:r>
+      </w:fldSimple>
+      <w:bookmarkEnd w:id="46"/>
       <w:r>
         <w:rPr>
           <w:noProof/>
         </w:rPr>
-        <w:t>1</w:t>
-      </w:r>
-      <w:r>
-        <w:rPr>
-          <w:noProof/>
-        </w:rPr>
-        <w:fldChar w:fldCharType="end"/>
-      </w:r>
-      <w:bookmarkEnd w:id="0"/>
-      <w:r>
-        <w:rPr>
-          <w:noProof/>
-        </w:rPr>
         <w:t xml:space="preserve"> GPS tracks and </w:t>
       </w:r>
+      <w:proofErr w:type="spellStart"/>
       <w:r>
         <w:t>a</w:t>
       </w:r>
       <w:r>
-        <w:t>Average 2-min Noise levels recorded by the seven drifters in the study in the lowest (500 Hz</w:t>
+        <w:t>Average</w:t>
+      </w:r>
+      <w:proofErr w:type="spellEnd"/>
+      <w:r>
+        <w:t xml:space="preserve"> 2-min Noise levels recorded by the seven drifters in the study in the lowest (500 Hz</w:t>
       </w:r>
       <w:r>
         <w:t>; left</w:t>
       </w:r>
       <w:r>
-        <w:t>) and highest (20 khz</w:t>
-      </w:r>
+        <w:t xml:space="preserve">) and highest (20 </w:t>
+      </w:r>
+      <w:proofErr w:type="spellStart"/>
+      <w:r>
+        <w:t>khz</w:t>
+      </w:r>
+      <w:proofErr w:type="spellEnd"/>
       <w:r>
         <w:t>; right</w:t>
       </w:r>
@@ -1156,7 +1562,7 @@
       <w:pPr>
         <w:pStyle w:val="JASA-ELBodyText"/>
       </w:pPr>
-      <w:bookmarkStart w:id="1" w:name="_Hlk161301060"/>
+      <w:bookmarkStart w:id="47" w:name="_Hlk161301060"/>
       <w:r>
         <w:rPr>
           <w:noProof/>
@@ -1275,35 +1681,19 @@
                                   <w:szCs w:val="24"/>
                                 </w:rPr>
                               </w:pPr>
-                              <w:bookmarkStart w:id="2" w:name="_Ref160564303"/>
+                              <w:bookmarkStart w:id="48" w:name="_Ref160564303"/>
                               <w:r>
                                 <w:t xml:space="preserve">Figure </w:t>
                               </w:r>
-                              <w:r>
-                                <w:fldChar w:fldCharType="begin"/>
-                              </w:r>
-                              <w:r>
-                                <w:instrText xml:space="preserve"> SEQ Figure \*</w:instrText>
-                              </w:r>
-                              <w:r>
-                                <w:instrText xml:space="preserve"> ARABIC </w:instrText>
-                              </w:r>
-                              <w:r>
-                                <w:fldChar w:fldCharType="separate"/>
-                              </w:r>
-                              <w:r>
-                                <w:rPr>
-                                  <w:noProof/>
-                                </w:rPr>
-                                <w:t>1</w:t>
-                              </w:r>
-                              <w:r>
-                                <w:rPr>
-                                  <w:noProof/>
-                                </w:rPr>
-                                <w:fldChar w:fldCharType="end"/>
-                              </w:r>
-                              <w:bookmarkEnd w:id="2"/>
+                              <w:fldSimple w:instr=" SEQ Figure \* ARABIC ">
+                                <w:r>
+                                  <w:rPr>
+                                    <w:noProof/>
+                                  </w:rPr>
+                                  <w:t>1</w:t>
+                                </w:r>
+                              </w:fldSimple>
+                              <w:bookmarkEnd w:id="48"/>
                               <w:r>
                                 <w:t xml:space="preserve"> </w:t>
                               </w:r>
@@ -1358,7 +1748,7 @@
                           </pic:cNvPicPr>
                         </pic:nvPicPr>
                         <pic:blipFill>
-                          <a:blip r:embed="rId15" cstate="print">
+                          <a:blip r:embed="rId20" cstate="print">
                             <a:extLst>
                               <a:ext uri="{28A0092B-C50C-407E-A947-70E740481C1C}">
                                 <a14:useLocalDpi xmlns:a14="http://schemas.microsoft.com/office/drawing/2010/main" val="0"/>
@@ -1405,35 +1795,19 @@
                             <w:szCs w:val="24"/>
                           </w:rPr>
                         </w:pPr>
-                        <w:bookmarkStart w:id="3" w:name="_Ref160564303"/>
+                        <w:bookmarkStart w:id="49" w:name="_Ref160564303"/>
                         <w:r>
                           <w:t xml:space="preserve">Figure </w:t>
                         </w:r>
-                        <w:r>
-                          <w:fldChar w:fldCharType="begin"/>
-                        </w:r>
-                        <w:r>
-                          <w:instrText xml:space="preserve"> SEQ Figure \*</w:instrText>
-                        </w:r>
-                        <w:r>
-                          <w:instrText xml:space="preserve"> ARABIC </w:instrText>
-                        </w:r>
-                        <w:r>
-                          <w:fldChar w:fldCharType="separate"/>
-                        </w:r>
-                        <w:r>
-                          <w:rPr>
-                            <w:noProof/>
-                          </w:rPr>
-                          <w:t>1</w:t>
-                        </w:r>
-                        <w:r>
-                          <w:rPr>
-                            <w:noProof/>
-                          </w:rPr>
-                          <w:fldChar w:fldCharType="end"/>
-                        </w:r>
-                        <w:bookmarkEnd w:id="3"/>
+                        <w:fldSimple w:instr=" SEQ Figure \* ARABIC ">
+                          <w:r>
+                            <w:rPr>
+                              <w:noProof/>
+                            </w:rPr>
+                            <w:t>1</w:t>
+                          </w:r>
+                        </w:fldSimple>
+                        <w:bookmarkEnd w:id="49"/>
                         <w:r>
                           <w:t xml:space="preserve"> </w:t>
                         </w:r>
@@ -1494,7 +1868,7 @@
                   <o:lock v:ext="edit" aspectratio="t"/>
                 </v:shapetype>
                 <v:shape id="Picture 1" o:spid="_x0000_s1028" type="#_x0000_t75" style="position:absolute;width:50292;height:22053;visibility:visible;mso-wrap-style:square" o:gfxdata="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">
-                  <v:imagedata r:id="rId16" o:title=""/>
+                  <v:imagedata r:id="rId21" o:title=""/>
                 </v:shape>
                 <w10:wrap type="topAndBottom"/>
               </v:group>
@@ -1523,6 +1897,11 @@
       <w:r>
         <w:fldChar w:fldCharType="end"/>
       </w:r>
+      <w:ins w:id="50" w:author="Cory Hom-Weaver" w:date="2024-04-26T13:01:00Z">
+        <w:r>
+          <w:t xml:space="preserve"> </w:t>
+        </w:r>
+      </w:ins>
       <w:r>
         <w:t>shows the 2-minute median noise level in two third octave bins during an 8-day drift</w:t>
       </w:r>
@@ -1557,7 +1936,7 @@
         <w:t xml:space="preserve">Between the storms there was a period of increased variation in the 20khz bin. Visual inspection of this time period indicated the presence of persistent humpback whale song and dolphin whistles. </w:t>
       </w:r>
     </w:p>
-    <w:bookmarkEnd w:id="1"/>
+    <w:bookmarkEnd w:id="47"/>
     <w:p>
       <w:pPr>
         <w:pStyle w:val="JASA-ELBodyText"/>
@@ -1595,7 +1974,7 @@
                     <pic:cNvPicPr/>
                   </pic:nvPicPr>
                   <pic:blipFill>
-                    <a:blip r:embed="rId17" cstate="print">
+                    <a:blip r:embed="rId22" cstate="print">
                       <a:extLst>
                         <a:ext uri="{28A0092B-C50C-407E-A947-70E740481C1C}">
                           <a14:useLocalDpi xmlns:a14="http://schemas.microsoft.com/office/drawing/2010/main" val="0"/>
@@ -1629,132 +2008,116 @@
       <w:r>
         <w:t xml:space="preserve">Figure </w:t>
       </w:r>
-      <w:r>
-        <w:fldChar w:fldCharType="begin"/>
-      </w:r>
-      <w:r>
-        <w:instrText xml:space="preserve"> SEQ Figure \* ARABIC </w:instrText>
-      </w:r>
-      <w:r>
-        <w:fldChar w:fldCharType="separate"/>
-      </w:r>
+      <w:fldSimple w:instr=" SEQ Figure \* ARABIC ">
+        <w:r>
+          <w:rPr>
+            <w:noProof/>
+          </w:rPr>
+          <w:t>3</w:t>
+        </w:r>
+      </w:fldSimple>
+      <w:r>
+        <w:t xml:space="preserve"> Raw collation scores between drifter data in the 500 </w:t>
+      </w:r>
+      <w:proofErr w:type="spellStart"/>
+      <w:r>
+        <w:t>hz</w:t>
+      </w:r>
+      <w:proofErr w:type="spellEnd"/>
+      <w:r>
+        <w:t xml:space="preserve"> (left) and 20 kHz (right) third-octave bins.</w:t>
+      </w:r>
+    </w:p>
+    <w:p>
+      <w:pPr>
+        <w:pStyle w:val="JASA-ELsecond-levelheading"/>
+      </w:pPr>
+      <w:r>
+        <w:t xml:space="preserve">Spatial </w:t>
+      </w:r>
+      <w:r>
+        <w:t>Trends</w:t>
+      </w:r>
+    </w:p>
+    <w:p>
+      <w:pPr>
+        <w:pStyle w:val="JASA-ELBodyText"/>
+      </w:pPr>
+      <w:r>
+        <w:t xml:space="preserve">The best fitting model for the 20kHz model had 43 spline terms, a concordance value of 0.4372 and a marginal r6 value of 0.2797. Scaled Pearson’s residuals showed only minimal trend in relationship with the fitted values indicating that the model was reasonable estimate of the physical properties in the area. </w:t>
+      </w:r>
+      <w:r>
+        <w:t>Variogram fitting resulted in estimated range parameter of 2531 m, beyond which variation in noise levels are not considered correlated</w:t>
+      </w:r>
+      <w:r>
+        <w:t xml:space="preserve">. </w:t>
+      </w:r>
+      <w:r>
+        <w:t>K-fold cross validation without replication resulted in average prediction error of 4.7 dB using this modelling approach.</w:t>
+      </w:r>
+    </w:p>
+    <w:p>
+      <w:pPr>
+        <w:pStyle w:val="JASA-ELBodyText"/>
+      </w:pPr>
+      <w:r>
+        <w:t xml:space="preserve">The modelling approach for the high frequency data was much less successful. </w:t>
+      </w:r>
+      <w:r>
+        <w:t xml:space="preserve">The best fitting model for the 500 Hz data had a concordance score of 0.1671 and a marginal r2 of 0.0912. Investigation of the scaled Pearson’s residuals indicated a linear decrease in the relationship between the observed and fitted values indicating that the estimation model was not a good representation of the </w:t>
+      </w:r>
+      <w:r>
+        <w:lastRenderedPageBreak/>
+        <w:t xml:space="preserve">underlaying processes. Average k-fold cross validation (n=5) prediction error for the high frequency model was 22.92 </w:t>
+      </w:r>
+      <w:proofErr w:type="spellStart"/>
+      <w:r>
+        <w:t>dB.</w:t>
+      </w:r>
+      <w:proofErr w:type="spellEnd"/>
+    </w:p>
+    <w:p>
+      <w:pPr>
+        <w:pStyle w:val="JASA-ELBodyText"/>
+      </w:pPr>
+      <w:r>
+        <w:t xml:space="preserve">Figure </w:t>
+      </w:r>
+      <w:r>
+        <w:t>3</w:t>
+      </w:r>
+      <w:r>
+        <w:t xml:space="preserve"> shows the predicted variation in ambient noise levels above the 90 min median for the 500 </w:t>
+      </w:r>
+      <w:proofErr w:type="spellStart"/>
+      <w:r>
+        <w:t>hz</w:t>
+      </w:r>
+      <w:proofErr w:type="spellEnd"/>
+      <w:r>
+        <w:t xml:space="preserve"> and 20khz Bands within the range estimates.</w:t>
+      </w:r>
+      <w:r>
+        <w:t xml:space="preserve"> Spatial patterns in variations. In the low frequency band, noise level trends over the survey period were lower northeast as compared to the northwest and southern part of the survey area. In contrast, high frequency predictions</w:t>
+      </w:r>
+      <w:r>
+        <w:t xml:space="preserve"> indicated two areas of high activity in the norther part of the study area and other areas of potential interest on the eastern part of the survey area. However, </w:t>
+      </w:r>
+      <w:r>
+        <w:t>given the low value of the model and with consideration of edge effects, these values should be considered indicative at best</w:t>
+      </w:r>
+      <w:r>
+        <w:t xml:space="preserve">. </w:t>
+      </w:r>
+    </w:p>
+    <w:p>
+      <w:pPr>
+        <w:pStyle w:val="JASA-ELBodyText"/>
+      </w:pPr>
       <w:r>
         <w:rPr>
           <w:noProof/>
         </w:rPr>
-        <w:t>3</w:t>
-      </w:r>
-      <w:r>
-        <w:rPr>
-          <w:noProof/>
-        </w:rPr>
-        <w:fldChar w:fldCharType="end"/>
-      </w:r>
-      <w:r>
-        <w:t xml:space="preserve"> Raw collation scores between drifter data in the 500 hz (left) and 20 kHz (right) third-octave bins.</w:t>
-      </w:r>
-    </w:p>
-    <w:p>
-      <w:pPr>
-        <w:pStyle w:val="JASA-ELsecond-levelheading"/>
-      </w:pPr>
-      <w:r>
-        <w:t xml:space="preserve">Spatial </w:t>
-      </w:r>
-      <w:r>
-        <w:t>Trends</w:t>
-      </w:r>
-    </w:p>
-    <w:p>
-      <w:pPr>
-        <w:pStyle w:val="JASA-ELBodyText"/>
-      </w:pPr>
-      <w:r>
-        <w:t xml:space="preserve">The best fitting model for the 20kHz model had 43 spline terms, a concordance value of 0.4372 and a marginal r6 value of 0.2797. Scaled Pearson’s residuals showed only minimal trend in relationship with the fitted values indicating that the model was reasonable estimate of the physical properties in the area. </w:t>
-      </w:r>
-      <w:r>
-        <w:t>Variogram fitting resulted in estimated range parameter of 2531 m, beyond which variation in noise levels are not considered correlated</w:t>
-      </w:r>
-      <w:r>
-        <w:t xml:space="preserve">. </w:t>
-      </w:r>
-      <w:r>
-        <w:t>K-fold cross validation without replication resulted in average prediction error of 4.7 dB</w:t>
-      </w:r>
-      <w:r>
-        <w:t xml:space="preserve"> using this modelling approach</w:t>
-      </w:r>
-      <w:r>
-        <w:t>.</w:t>
-      </w:r>
-    </w:p>
-    <w:p>
-      <w:pPr>
-        <w:pStyle w:val="JASA-ELBodyText"/>
-      </w:pPr>
-      <w:r>
-        <w:t xml:space="preserve">The modelling approach for the high frequency data was much less successful. </w:t>
-      </w:r>
-      <w:r>
-        <w:t xml:space="preserve">The best fitting model for the 500 Hz data had a concordance score of 0.1671 and a marginal r2 of 0.0912. Investigation of the scaled Pearson’s residuals indicated a </w:t>
-      </w:r>
-      <w:r>
-        <w:t xml:space="preserve">linear </w:t>
-      </w:r>
-      <w:r>
-        <w:t xml:space="preserve">decrease in the relationship </w:t>
-      </w:r>
-      <w:r>
-        <w:t>between the</w:t>
-      </w:r>
-      <w:r>
-        <w:t xml:space="preserve"> observed and fitted values indicating that the estimation model </w:t>
-      </w:r>
-      <w:r>
-        <w:t xml:space="preserve">was not a good representation of the </w:t>
-      </w:r>
-      <w:r>
-        <w:lastRenderedPageBreak/>
-        <w:t>underlaying processes</w:t>
-      </w:r>
-      <w:r>
-        <w:t xml:space="preserve">. </w:t>
-      </w:r>
-      <w:r>
-        <w:t>Average k-fold cross validation (n=5) prediction error for the high frequency model was 22.92 dB.</w:t>
-      </w:r>
-    </w:p>
-    <w:p>
-      <w:pPr>
-        <w:pStyle w:val="JASA-ELBodyText"/>
-      </w:pPr>
-      <w:r>
-        <w:t xml:space="preserve">Figure </w:t>
-      </w:r>
-      <w:r>
-        <w:t>3</w:t>
-      </w:r>
-      <w:r>
-        <w:t xml:space="preserve"> shows the predicted variation in ambient noise levels above the 90 min median for the 500 hz and 20khz Bands within the range estimates.</w:t>
-      </w:r>
-      <w:r>
-        <w:t xml:space="preserve"> Spatial patterns in variations. In the low frequency band, noise level trends over the survey period were lower northeast as compared to the northwest and southern part of the survey area. In contrast, high frequency predictions</w:t>
-      </w:r>
-      <w:r>
-        <w:t xml:space="preserve"> indicated two areas of high activity in the norther part of the study area and other areas of potential interest on the eastern part of the survey area. However, </w:t>
-      </w:r>
-      <w:r>
-        <w:t>given the low value of the model and with consideration of edge effects, these values should be considered indicative at best</w:t>
-      </w:r>
-      <w:r>
-        <w:t xml:space="preserve">. </w:t>
-      </w:r>
-    </w:p>
-    <w:p>
-      <w:pPr>
-        <w:pStyle w:val="JASA-ELBodyText"/>
-      </w:pPr>
-      <w:r>
         <mc:AlternateContent>
           <mc:Choice Requires="wpg">
             <w:drawing>
@@ -1770,7 +2133,7 @@
                 <wp:effectExtent l="0" t="0" r="8890" b="1905"/>
                 <wp:wrapTopAndBottom/>
                 <wp:docPr id="6" name="Group 10"/>
-                <wp:cNvGraphicFramePr xmlns:a="http://schemas.openxmlformats.org/drawingml/2006/main"/>
+                <wp:cNvGraphicFramePr/>
                 <a:graphic xmlns:a="http://schemas.openxmlformats.org/drawingml/2006/main">
                   <a:graphicData uri="http://schemas.microsoft.com/office/word/2010/wordprocessingGroup">
                     <wpg:wgp>
@@ -1791,7 +2154,7 @@
                           </pic:cNvPicPr>
                         </pic:nvPicPr>
                         <pic:blipFill>
-                          <a:blip r:embed="rId18"/>
+                          <a:blip r:embed="rId23"/>
                           <a:stretch>
                             <a:fillRect/>
                           </a:stretch>
@@ -1814,7 +2177,7 @@
                           </pic:cNvPicPr>
                         </pic:nvPicPr>
                         <pic:blipFill>
-                          <a:blip r:embed="rId19"/>
+                          <a:blip r:embed="rId24"/>
                           <a:stretch>
                             <a:fillRect/>
                           </a:stretch>
@@ -1845,10 +2208,10 @@
             <w:pict>
               <v:group w14:anchorId="0BB32E58" id="Group 10" o:spid="_x0000_s1026" style="position:absolute;margin-left:17.45pt;margin-top:37.6pt;width:381.8pt;height:220.35pt;z-index:251661312;mso-width-relative:margin;mso-height-relative:margin" coordsize="69411,35491" o:gfxdata="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">
                 <v:shape id="Picture 7" o:spid="_x0000_s1027" type="#_x0000_t75" style="position:absolute;width:38936;height:35491;visibility:visible;mso-wrap-style:square" o:gfxdata="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">
-                  <v:imagedata r:id="rId20" o:title=""/>
+                  <v:imagedata r:id="rId25" o:title=""/>
                 </v:shape>
                 <v:shape id="Picture 8" o:spid="_x0000_s1028" type="#_x0000_t75" style="position:absolute;left:33395;top:481;width:36016;height:34727;visibility:visible;mso-wrap-style:square" o:gfxdata="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">
-                  <v:imagedata r:id="rId21" o:title=""/>
+                  <v:imagedata r:id="rId26" o:title=""/>
                 </v:shape>
                 <w10:wrap type="topAndBottom"/>
               </v:group>
@@ -1872,27 +2235,14 @@
       <w:r>
         <w:t xml:space="preserve">Figure </w:t>
       </w:r>
-      <w:r>
-        <w:fldChar w:fldCharType="begin"/>
-      </w:r>
-      <w:r>
-        <w:instrText xml:space="preserve"> SEQ Figure \* ARABIC </w:instrText>
-      </w:r>
-      <w:r>
-        <w:fldChar w:fldCharType="separate"/>
-      </w:r>
-      <w:r>
-        <w:rPr>
-          <w:noProof/>
-        </w:rPr>
-        <w:t>4</w:t>
-      </w:r>
-      <w:r>
-        <w:rPr>
-          <w:noProof/>
-        </w:rPr>
-        <w:fldChar w:fldCharType="end"/>
-      </w:r>
+      <w:fldSimple w:instr=" SEQ Figure \* ARABIC ">
+        <w:r>
+          <w:rPr>
+            <w:noProof/>
+          </w:rPr>
+          <w:t>4</w:t>
+        </w:r>
+      </w:fldSimple>
       <w:r>
         <w:t xml:space="preserve"> </w:t>
       </w:r>
@@ -2004,10 +2354,7 @@
         <w:t xml:space="preserve"> well understood. First, the attenuation is greater for higher frequency sounds than lower. Second, and more important, in this case the 20khz band was dominated by wind/wave action and bioacoustics signals</w:t>
       </w:r>
       <w:r>
-        <w:t xml:space="preserve"> including dolphin whistles and humpback whale song. This was particularly true during </w:t>
-      </w:r>
-      <w:r>
-        <w:t>the early hours of March 15</w:t>
+        <w:t xml:space="preserve"> including dolphin whistles and humpback whale song. This was particularly true during the early hours of March 15</w:t>
       </w:r>
       <w:r>
         <w:rPr>
@@ -2016,10 +2363,7 @@
         <w:t>th</w:t>
       </w:r>
       <w:r>
-        <w:t xml:space="preserve"> coinciding with the period of largest variation</w:t>
-      </w:r>
-      <w:r>
-        <w:t xml:space="preserve">. The source levels from these animals and subsequent propagation distances of these sounds varies considerably. </w:t>
+        <w:t xml:space="preserve"> coinciding with the period of largest variation. The source levels from these animals and subsequent propagation distances of these sounds varies considerably. </w:t>
       </w:r>
       <w:r>
         <w:t xml:space="preserve">While </w:t>
@@ -2053,7 +2397,15 @@
         <w:t xml:space="preserve"> array is required. </w:t>
       </w:r>
       <w:r>
-        <w:t>In contrast if the primary goal of the deployment is to investigate concordance among low (&lt;1khz) sounds, a larger aperture ensemble may justified.</w:t>
+        <w:t xml:space="preserve">In contrast if the primary goal of the deployment is to investigate concordance among low (&lt;1khz) sounds, a larger aperture ensemble may </w:t>
+      </w:r>
+      <w:proofErr w:type="gramStart"/>
+      <w:r>
+        <w:t>justified</w:t>
+      </w:r>
+      <w:proofErr w:type="gramEnd"/>
+      <w:r>
+        <w:t>.</w:t>
       </w:r>
     </w:p>
     <w:p>
@@ -2061,19 +2413,27 @@
         <w:pStyle w:val="JASA-ELBodyText"/>
       </w:pPr>
       <w:r>
-        <w:t xml:space="preserve">It is also worth nothing that there was little vessel activity noted on either deployment or recovery days and given the offshore sea conditions during the deployment, it is unlikely that vessel activity dominated the local </w:t>
-      </w:r>
-      <w:commentRangeStart w:id="4"/>
+        <w:t xml:space="preserve">It is also worth </w:t>
+      </w:r>
+      <w:proofErr w:type="spellStart"/>
+      <w:r>
+        <w:t>nothing</w:t>
+      </w:r>
+      <w:proofErr w:type="spellEnd"/>
+      <w:r>
+        <w:t xml:space="preserve"> that there was little vessel activity noted on either deployment or recovery days and given the offshore sea conditions during the deployment, it is unlikely that vessel activity dominated the local </w:t>
+      </w:r>
+      <w:commentRangeStart w:id="51"/>
       <w:r>
         <w:t>soundscape</w:t>
       </w:r>
-      <w:commentRangeEnd w:id="4"/>
+      <w:commentRangeEnd w:id="51"/>
       <w:r>
         <w:rPr>
           <w:rStyle w:val="CommentReference"/>
           <w:rFonts w:asciiTheme="minorHAnsi" w:hAnsiTheme="minorHAnsi"/>
         </w:rPr>
-        <w:commentReference w:id="4"/>
+        <w:commentReference w:id="51"/>
       </w:r>
       <w:r>
         <w:t xml:space="preserve">. Investigation of the LTSAs did </w:t>
@@ -2096,7 +2456,15 @@
         <w:t xml:space="preserve">Variogram range estimates were similar between both frequency bands and lower than would be expected for the low-frequency analysis. This is because the study </w:t>
       </w:r>
       <w:r>
-        <w:t xml:space="preserve">sought to investigate spatial variation within the survey area. Doing so required removing the dominant signals acting across the array which would have had higher concordance values. The remaining signals were those that differed from the average background noise and, by definition, ensonified smaller regions of the study area. </w:t>
+        <w:t xml:space="preserve">sought to investigate spatial variation within the survey area. Doing so required removing the dominant signals acting across the array which would have had higher concordance values. The remaining signals were those that differed from the average background noise and, by definition, </w:t>
+      </w:r>
+      <w:proofErr w:type="spellStart"/>
+      <w:r>
+        <w:t>ensonified</w:t>
+      </w:r>
+      <w:proofErr w:type="spellEnd"/>
+      <w:r>
+        <w:t xml:space="preserve"> smaller regions of the study area. </w:t>
       </w:r>
     </w:p>
     <w:p>
@@ -2155,9 +2523,11 @@
       <w:r>
         <w:t xml:space="preserve"> single sensors (Joy et al. 2017, </w:t>
       </w:r>
+      <w:proofErr w:type="spellStart"/>
       <w:r>
         <w:t>Farcas</w:t>
       </w:r>
+      <w:proofErr w:type="spellEnd"/>
       <w:r>
         <w:t xml:space="preserve"> et al. 2020)</w:t>
       </w:r>
@@ -2211,8 +2581,13 @@
         <w:pStyle w:val="JASA-ELBodyText"/>
       </w:pPr>
       <w:r>
-        <w:t>All data and models are available on github</w:t>
-      </w:r>
+        <w:t xml:space="preserve">All data and models are available on </w:t>
+      </w:r>
+      <w:proofErr w:type="spellStart"/>
+      <w:r>
+        <w:t>github</w:t>
+      </w:r>
+      <w:proofErr w:type="spellEnd"/>
     </w:p>
     <w:p>
       <w:pPr>
@@ -2240,8 +2615,13 @@
         <w:pStyle w:val="JASA-ELBodyText"/>
       </w:pPr>
       <w:r>
-        <w:t>The Fulmar crew</w:t>
-      </w:r>
+        <w:t xml:space="preserve">The Fulmar </w:t>
+      </w:r>
+      <w:proofErr w:type="gramStart"/>
+      <w:r>
+        <w:t>crew</w:t>
+      </w:r>
+      <w:proofErr w:type="gramEnd"/>
     </w:p>
     <w:p>
       <w:pPr>
@@ -2332,7 +2712,7 @@
       <w:r>
         <w:t xml:space="preserve">: </w:t>
       </w:r>
-      <w:hyperlink r:id="rId26" w:history="1">
+      <w:hyperlink r:id="rId27" w:history="1">
         <w:r>
           <w:rPr>
             <w:rStyle w:val="Hyperlink"/>
@@ -2377,16 +2757,50 @@
       <w:pPr>
         <w:pStyle w:val="JASAReferencesAlphabetical"/>
       </w:pPr>
-      <w:r>
-        <w:t>Cholewiak, D., C. W. Clark, D. Ponirakis, A. Frankel, L. T. Hatch, D. Risch, J. E. Stanistreet, M. Thompson, E. Vu, and S. M. Van Parijs (2018). Communicating amidst the noise: Modeling the aggregate influence of ambient and vessel noise on baleen whale communication space in a national marine sanctuary. Endangered Species Research 36:59–75.</w:t>
+      <w:proofErr w:type="spellStart"/>
+      <w:r>
+        <w:t>Cholewiak</w:t>
+      </w:r>
+      <w:proofErr w:type="spellEnd"/>
+      <w:r>
+        <w:t xml:space="preserve">, D., C. W. Clark, D. </w:t>
+      </w:r>
+      <w:proofErr w:type="spellStart"/>
+      <w:r>
+        <w:t>Ponirakis</w:t>
+      </w:r>
+      <w:proofErr w:type="spellEnd"/>
+      <w:r>
+        <w:t xml:space="preserve">, A. Frankel, L. T. Hatch, D. </w:t>
+      </w:r>
+      <w:proofErr w:type="spellStart"/>
+      <w:r>
+        <w:t>Risch</w:t>
+      </w:r>
+      <w:proofErr w:type="spellEnd"/>
+      <w:r>
+        <w:t xml:space="preserve">, J. E. Stanistreet, M. Thompson, E. Vu, and S. M. Van </w:t>
+      </w:r>
+      <w:proofErr w:type="spellStart"/>
+      <w:r>
+        <w:t>Parijs</w:t>
+      </w:r>
+      <w:proofErr w:type="spellEnd"/>
+      <w:r>
+        <w:t xml:space="preserve"> (2018). Communicating amidst the noise: Modeling the aggregate influence of ambient and vessel noise on baleen whale communication space in a national marine sanctuary. Endangered Species Research 36:59–75.</w:t>
       </w:r>
     </w:p>
     <w:p>
       <w:pPr>
         <w:pStyle w:val="JASAReferencesAlphabetical"/>
       </w:pPr>
-      <w:r>
-        <w:t>Farcas, A., Powell, C.F., Brookes, K.L. and Merchant, N.D., 2020. Validated shipping noise maps of the Northeast Atlantic. Science of the Total Environment, 735, p.139509.</w:t>
+      <w:proofErr w:type="spellStart"/>
+      <w:r>
+        <w:t>Farcas</w:t>
+      </w:r>
+      <w:proofErr w:type="spellEnd"/>
+      <w:r>
+        <w:t>, A., Powell, C.F., Brookes, K.L. and Merchant, N.D., 2020. Validated shipping noise maps of the Northeast Atlantic. Science of the Total Environment, 735, p.139509.</w:t>
       </w:r>
     </w:p>
     <w:p>
@@ -2394,7 +2808,23 @@
         <w:pStyle w:val="JASAReferencesAlphabetical"/>
       </w:pPr>
       <w:r>
-        <w:t>Gabriele, C. M., D. W. Ponirakis, C. W. Clark, J. N. Womble, and P. Vanselow (2018). Underwater acoustic ecology metrics in an Alaska marine protected area reveal marine mammal communication masking and management alternatives. Frontiers in Marine Science 5:270.</w:t>
+        <w:t xml:space="preserve">Gabriele, C. M., D. W. </w:t>
+      </w:r>
+      <w:proofErr w:type="spellStart"/>
+      <w:r>
+        <w:t>Ponirakis</w:t>
+      </w:r>
+      <w:proofErr w:type="spellEnd"/>
+      <w:r>
+        <w:t xml:space="preserve">, C. W. Clark, J. N. Womble, and P. </w:t>
+      </w:r>
+      <w:proofErr w:type="spellStart"/>
+      <w:r>
+        <w:t>Vanselow</w:t>
+      </w:r>
+      <w:proofErr w:type="spellEnd"/>
+      <w:r>
+        <w:t xml:space="preserve"> (2018). Underwater acoustic ecology metrics in an Alaska marine protected area reveal marine mammal communication masking and management alternatives. Frontiers in Marine Science 5:270.</w:t>
       </w:r>
     </w:p>
     <w:p>
@@ -2407,7 +2837,23 @@
         <w:pStyle w:val="JASAReferencesAlphabetical"/>
       </w:pPr>
       <w:r>
-        <w:t>Guerra, M., Thode, A.M., Blackwell, S.B. and Michael Macrander, A., 2011. Quantifying seismic survey reverberation off the Alaskan North Slope. The Journal of the Acoustical Society of America, 130(5), pp.3046-3058.</w:t>
+        <w:t xml:space="preserve">Guerra, M., </w:t>
+      </w:r>
+      <w:proofErr w:type="spellStart"/>
+      <w:r>
+        <w:t>Thode</w:t>
+      </w:r>
+      <w:proofErr w:type="spellEnd"/>
+      <w:r>
+        <w:t xml:space="preserve">, A.M., Blackwell, S.B. and Michael </w:t>
+      </w:r>
+      <w:proofErr w:type="spellStart"/>
+      <w:r>
+        <w:t>Macrander</w:t>
+      </w:r>
+      <w:proofErr w:type="spellEnd"/>
+      <w:r>
+        <w:t>, A., 2011. Quantifying seismic survey reverberation off the Alaskan North Slope. The Journal of the Acoustical Society of America, 130(5), pp.3046-3058.</w:t>
       </w:r>
     </w:p>
     <w:p>
@@ -2415,7 +2861,15 @@
         <w:pStyle w:val="JASAReferencesAlphabetical"/>
       </w:pPr>
       <w:r>
-        <w:t>Joy, R., Tollit, D., Wood, J., MacGillivray, A., Li, Z., Trounce, K. and Robinson, O., 2019. Potential benefits of vessel slowdowns on endangered southern resident killer whales. Frontiers in Marine Science, 6, p.344.</w:t>
+        <w:t xml:space="preserve">Joy, R., </w:t>
+      </w:r>
+      <w:proofErr w:type="spellStart"/>
+      <w:r>
+        <w:t>Tollit</w:t>
+      </w:r>
+      <w:proofErr w:type="spellEnd"/>
+      <w:r>
+        <w:t>, D., Wood, J., MacGillivray, A., Li, Z., Trounce, K. and Robinson, O., 2019. Potential benefits of vessel slowdowns on endangered southern resident killer whales. Frontiers in Marine Science, 6, p.344.</w:t>
       </w:r>
     </w:p>
     <w:p>
@@ -2432,13 +2886,59 @@
           <w:bCs w:val="0"/>
         </w:rPr>
       </w:pPr>
+      <w:proofErr w:type="spellStart"/>
       <w:r>
         <w:rPr>
           <w:rFonts w:cstheme="minorBidi"/>
           <w:b w:val="0"/>
           <w:bCs w:val="0"/>
         </w:rPr>
-        <w:t xml:space="preserve">Oedekoven, Cornelia S., Tiago A. Marques, Danielle Harris, Len Thomas, Aaron M. Thode, Susanna B. Blackwell, Alexander S. Conrad, and Katherine H. Kim. "A comparison of three methods for estimating call densities of migrating bowhead whales using passive acoustic monitoring."Environmental and Ecological </w:t>
+        <w:t>Oedekoven</w:t>
+      </w:r>
+      <w:proofErr w:type="spellEnd"/>
+      <w:r>
+        <w:rPr>
+          <w:rFonts w:cstheme="minorBidi"/>
+          <w:b w:val="0"/>
+          <w:bCs w:val="0"/>
+        </w:rPr>
+        <w:t xml:space="preserve">, Cornelia S., Tiago A. Marques, Danielle Harris, Len Thomas, Aaron M. </w:t>
+      </w:r>
+      <w:proofErr w:type="spellStart"/>
+      <w:r>
+        <w:rPr>
+          <w:rFonts w:cstheme="minorBidi"/>
+          <w:b w:val="0"/>
+          <w:bCs w:val="0"/>
+        </w:rPr>
+        <w:t>Thode</w:t>
+      </w:r>
+      <w:proofErr w:type="spellEnd"/>
+      <w:r>
+        <w:rPr>
+          <w:rFonts w:cstheme="minorBidi"/>
+          <w:b w:val="0"/>
+          <w:bCs w:val="0"/>
+        </w:rPr>
+        <w:t xml:space="preserve">, Susanna B. Blackwell, Alexander S. Conrad, and Katherine H. Kim. "A comparison of three methods for estimating call densities of migrating bowhead whales using passive acoustic </w:t>
+      </w:r>
+      <w:proofErr w:type="spellStart"/>
+      <w:r>
+        <w:rPr>
+          <w:rFonts w:cstheme="minorBidi"/>
+          <w:b w:val="0"/>
+          <w:bCs w:val="0"/>
+        </w:rPr>
+        <w:t>monitoring."Environmental</w:t>
+      </w:r>
+      <w:proofErr w:type="spellEnd"/>
+      <w:r>
+        <w:rPr>
+          <w:rFonts w:cstheme="minorBidi"/>
+          <w:b w:val="0"/>
+          <w:bCs w:val="0"/>
+        </w:rPr>
+        <w:t xml:space="preserve"> and Ecological </w:t>
       </w:r>
       <w:r>
         <w:rPr>
@@ -2487,9 +2987,45 @@
           <w:b w:val="0"/>
           <w:bCs w:val="0"/>
         </w:rPr>
-        <w:t xml:space="preserve">K. J. Palmer, Gi-Mick Wu, Christopher Clark, Holger Klinck; Accounting for the Lombard effect in estimating the probability of detection in passive acoustic surveys: Applications for single sensor mitigation and monitoring. J. Acoust. Soc. Am. 1 January 2022; 151 (1): 67–79. </w:t>
-      </w:r>
-      <w:hyperlink r:id="rId27" w:history="1">
+        <w:t xml:space="preserve">K. J. Palmer, Gi-Mick Wu, Christopher Clark, Holger </w:t>
+      </w:r>
+      <w:proofErr w:type="spellStart"/>
+      <w:r>
+        <w:rPr>
+          <w:rFonts w:cstheme="minorBidi"/>
+          <w:b w:val="0"/>
+          <w:bCs w:val="0"/>
+        </w:rPr>
+        <w:t>Klinck</w:t>
+      </w:r>
+      <w:proofErr w:type="spellEnd"/>
+      <w:r>
+        <w:rPr>
+          <w:rFonts w:cstheme="minorBidi"/>
+          <w:b w:val="0"/>
+          <w:bCs w:val="0"/>
+        </w:rPr>
+        <w:t xml:space="preserve">; Accounting for the Lombard effect in estimating the probability of detection in passive acoustic surveys: Applications for single sensor mitigation and monitoring. J. </w:t>
+      </w:r>
+      <w:proofErr w:type="spellStart"/>
+      <w:r>
+        <w:rPr>
+          <w:rFonts w:cstheme="minorBidi"/>
+          <w:b w:val="0"/>
+          <w:bCs w:val="0"/>
+        </w:rPr>
+        <w:t>Acoust</w:t>
+      </w:r>
+      <w:proofErr w:type="spellEnd"/>
+      <w:r>
+        <w:rPr>
+          <w:rFonts w:cstheme="minorBidi"/>
+          <w:b w:val="0"/>
+          <w:bCs w:val="0"/>
+        </w:rPr>
+        <w:t xml:space="preserve">. Soc. Am. 1 January 2022; 151 (1): 67–79. </w:t>
+      </w:r>
+      <w:hyperlink r:id="rId28" w:history="1">
         <w:r>
           <w:rPr>
             <w:rStyle w:val="Hyperlink"/>
@@ -2521,7 +3057,25 @@
           <w:b w:val="0"/>
           <w:bCs w:val="0"/>
         </w:rPr>
-        <w:t>Merchant, N.D., Pirotta, E., Barton, T.R. and Thompson, P.M., 2014. Monitoring ship noise to assess the impact of coastal developments on marine mammals. Marine Pollution Bulletin, 78(1-2), pp.85-95.</w:t>
+        <w:t xml:space="preserve">Merchant, N.D., </w:t>
+      </w:r>
+      <w:proofErr w:type="spellStart"/>
+      <w:r>
+        <w:rPr>
+          <w:rFonts w:cstheme="minorBidi"/>
+          <w:b w:val="0"/>
+          <w:bCs w:val="0"/>
+        </w:rPr>
+        <w:t>Pirotta</w:t>
+      </w:r>
+      <w:proofErr w:type="spellEnd"/>
+      <w:r>
+        <w:rPr>
+          <w:rFonts w:cstheme="minorBidi"/>
+          <w:b w:val="0"/>
+          <w:bCs w:val="0"/>
+        </w:rPr>
+        <w:t>, E., Barton, T.R. and Thompson, P.M., 2014. Monitoring ship noise to assess the impact of coastal developments on marine mammals. Marine Pollution Bulletin, 78(1-2), pp.85-95.</w:t>
       </w:r>
     </w:p>
     <w:p>
@@ -2544,7 +3098,43 @@
           <w:b w:val="0"/>
           <w:bCs w:val="0"/>
         </w:rPr>
-        <w:t>Scott-Hayward, L.A.S., Mackenzie, M.L., Oedekoven, C.S. and Walker, C.G., 2014. Modelling impact assessment in renewables development areas using the new R package, MRSea v0. 1.1. Proc. EIMR, pp.2014-596.</w:t>
+        <w:t xml:space="preserve">Scott-Hayward, L.A.S., Mackenzie, M.L., </w:t>
+      </w:r>
+      <w:proofErr w:type="spellStart"/>
+      <w:r>
+        <w:rPr>
+          <w:rFonts w:cstheme="minorBidi"/>
+          <w:b w:val="0"/>
+          <w:bCs w:val="0"/>
+        </w:rPr>
+        <w:t>Oedekoven</w:t>
+      </w:r>
+      <w:proofErr w:type="spellEnd"/>
+      <w:r>
+        <w:rPr>
+          <w:rFonts w:cstheme="minorBidi"/>
+          <w:b w:val="0"/>
+          <w:bCs w:val="0"/>
+        </w:rPr>
+        <w:t xml:space="preserve">, C.S. and Walker, C.G., 2014. Modelling impact assessment in renewables development areas using the new R package, </w:t>
+      </w:r>
+      <w:proofErr w:type="spellStart"/>
+      <w:r>
+        <w:rPr>
+          <w:rFonts w:cstheme="minorBidi"/>
+          <w:b w:val="0"/>
+          <w:bCs w:val="0"/>
+        </w:rPr>
+        <w:t>MRSea</w:t>
+      </w:r>
+      <w:proofErr w:type="spellEnd"/>
+      <w:r>
+        <w:rPr>
+          <w:rFonts w:cstheme="minorBidi"/>
+          <w:b w:val="0"/>
+          <w:bCs w:val="0"/>
+        </w:rPr>
+        <w:t xml:space="preserve"> v0. 1.1. Proc. EIMR, pp.2014-596.</w:t>
       </w:r>
     </w:p>
     <w:p>
@@ -2567,7 +3157,25 @@
           <w:b w:val="0"/>
           <w:bCs w:val="0"/>
         </w:rPr>
-        <w:t>Walker, C.G., Mackenzie, M.L., Donovan, C.R. and O'sullivan, M.J., 2011. SALSA–a spatially adaptive local smoothing algorithm. Journal of Statistical Computation and Simulation, 81(2), pp.179-191.</w:t>
+        <w:t xml:space="preserve">Walker, C.G., Mackenzie, M.L., Donovan, C.R. and </w:t>
+      </w:r>
+      <w:proofErr w:type="spellStart"/>
+      <w:r>
+        <w:rPr>
+          <w:rFonts w:cstheme="minorBidi"/>
+          <w:b w:val="0"/>
+          <w:bCs w:val="0"/>
+        </w:rPr>
+        <w:t>O'sullivan</w:t>
+      </w:r>
+      <w:proofErr w:type="spellEnd"/>
+      <w:r>
+        <w:rPr>
+          <w:rFonts w:cstheme="minorBidi"/>
+          <w:b w:val="0"/>
+          <w:bCs w:val="0"/>
+        </w:rPr>
+        <w:t>, M.J., 2011. SALSA–a spatially adaptive local smoothing algorithm. Journal of Statistical Computation and Simulation, 81(2), pp.179-191.</w:t>
       </w:r>
     </w:p>
     <w:p>
@@ -2584,13 +3192,23 @@
           <w:bCs w:val="0"/>
         </w:rPr>
       </w:pPr>
+      <w:proofErr w:type="spellStart"/>
       <w:r>
         <w:rPr>
           <w:rFonts w:cstheme="minorBidi"/>
           <w:b w:val="0"/>
           <w:bCs w:val="0"/>
         </w:rPr>
-        <w:t>ZoBell, V.M., Hildebrand, J.A. and Frasier, K.E., 2024. Comparing pre-industrial and modern ocean noise levels in the Santa Barbara Channel. Marine Pollution Bulletin, 202, p.116379.</w:t>
+        <w:t>ZoBell</w:t>
+      </w:r>
+      <w:proofErr w:type="spellEnd"/>
+      <w:r>
+        <w:rPr>
+          <w:rFonts w:cstheme="minorBidi"/>
+          <w:b w:val="0"/>
+          <w:bCs w:val="0"/>
+        </w:rPr>
+        <w:t>, V.M., Hildebrand, J.A. and Frasier, K.E., 2024. Comparing pre-industrial and modern ocean noise levels in the Santa Barbara Channel. Marine Pollution Bulletin, 202, p.116379.</w:t>
       </w:r>
     </w:p>
     <w:p>
@@ -2611,7 +3229,60 @@
 
 <file path=word/comments.xml><?xml version="1.0" encoding="utf-8"?>
 <w:comments xmlns:wpc="http://schemas.microsoft.com/office/word/2010/wordprocessingCanvas" xmlns:cx="http://schemas.microsoft.com/office/drawing/2014/chartex" xmlns:cx1="http://schemas.microsoft.com/office/drawing/2015/9/8/chartex" xmlns:cx2="http://schemas.microsoft.com/office/drawing/2015/10/21/chartex" xmlns:cx3="http://schemas.microsoft.com/office/drawing/2016/5/9/chartex" xmlns:cx4="http://schemas.microsoft.com/office/drawing/2016/5/10/chartex" xmlns:cx5="http://schemas.microsoft.com/office/drawing/2016/5/11/chartex" xmlns:cx6="http://schemas.microsoft.com/office/drawing/2016/5/12/chartex" xmlns:cx7="http://schemas.microsoft.com/office/drawing/2016/5/13/chartex" xmlns:cx8="http://schemas.microsoft.com/office/drawing/2016/5/14/chartex" xmlns:mc="http://schemas.openxmlformats.org/markup-compatibility/2006" xmlns:aink="http://schemas.microsoft.com/office/drawing/2016/ink" xmlns:am3d="http://schemas.microsoft.com/office/drawing/2017/model3d" xmlns:o="urn:schemas-microsoft-com:office:office" xmlns:r="http://schemas.openxmlformats.org/officeDocument/2006/relationships" xmlns:m="http://schemas.openxmlformats.org/officeDocument/2006/math" xmlns:v="urn:schemas-microsoft-com:vml" xmlns:wp14="http://schemas.microsoft.com/office/word/2010/wordprocessingDrawing" xmlns:wp="http://schemas.openxmlformats.org/drawingml/2006/wordprocessingDrawing" xmlns:w10="urn:schemas-microsoft-com:office:word" xmlns:w="http://schemas.openxmlformats.org/wordprocessingml/2006/main" xmlns:w14="http://schemas.microsoft.com/office/word/2010/wordml" xmlns:w15="http://schemas.microsoft.com/office/word/2012/wordml" xmlns:w16cex="http://schemas.microsoft.com/office/word/2018/wordml/cex" xmlns:w16cid="http://schemas.microsoft.com/office/word/2016/wordml/cid" xmlns:w16="http://schemas.microsoft.com/office/word/2018/wordml" xmlns:w16sdtdh="http://schemas.microsoft.com/office/word/2020/wordml/sdtdatahash" xmlns:w16se="http://schemas.microsoft.com/office/word/2015/wordml/symex" xmlns:wpg="http://schemas.microsoft.com/office/word/2010/wordprocessingGroup" xmlns:wpi="http://schemas.microsoft.com/office/word/2010/wordprocessingInk" xmlns:wne="http://schemas.microsoft.com/office/word/2006/wordml" xmlns:wps="http://schemas.microsoft.com/office/word/2010/wordprocessingShape" mc:Ignorable="w14 w15 w16se w16cid w16 w16cex w16sdtdh wp14">
-  <w:comment w:id="4" w:author="Kaitlin Palmer" w:date="2024-04-23T13:37:00Z" w:initials="KP">
+  <w:comment w:id="3" w:author="Cory Hom-Weaver" w:date="2024-04-26T11:57:00Z" w:initials="CHW">
+    <w:p>
+      <w:pPr>
+        <w:pStyle w:val="CommentText"/>
+      </w:pPr>
+      <w:r>
+        <w:rPr>
+          <w:rStyle w:val="CommentReference"/>
+        </w:rPr>
+        <w:annotationRef/>
+      </w:r>
+      <w:r>
+        <w:t>I feel like this sentence needs something else here. What may this affect?</w:t>
+      </w:r>
+    </w:p>
+  </w:comment>
+  <w:comment w:id="42" w:author="Cory Hom-Weaver" w:date="2024-04-26T12:53:00Z" w:initials="CHW">
+    <w:p>
+      <w:pPr>
+        <w:pStyle w:val="CommentText"/>
+      </w:pPr>
+      <w:r>
+        <w:rPr>
+          <w:rStyle w:val="CommentReference"/>
+        </w:rPr>
+        <w:annotationRef/>
+      </w:r>
+      <w:r>
+        <w:t>Perhaps Kourtney can add something about QAQC here</w:t>
+      </w:r>
+    </w:p>
+  </w:comment>
+  <w:comment w:id="43" w:author="Cory Hom-Weaver" w:date="2024-04-26T12:35:00Z" w:initials="CHW">
+    <w:p>
+      <w:pPr>
+        <w:pStyle w:val="CommentText"/>
+      </w:pPr>
+      <w:r>
+        <w:rPr>
+          <w:rStyle w:val="CommentReference"/>
+        </w:rPr>
+        <w:annotationRef/>
+      </w:r>
+      <w:r>
+        <w:t>I think this is true but we may need to check with Shannon</w:t>
+      </w:r>
+    </w:p>
+    <w:p>
+      <w:pPr>
+        <w:pStyle w:val="CommentText"/>
+      </w:pPr>
+    </w:p>
+  </w:comment>
+  <w:comment w:id="51" w:author="Kaitlin Palmer" w:date="2024-04-23T13:37:00Z" w:initials="KP">
     <w:p>
       <w:pPr>
         <w:pStyle w:val="CommentText"/>
@@ -2632,18 +3303,27 @@
 
 <file path=word/commentsExtended.xml><?xml version="1.0" encoding="utf-8"?>
 <w15:commentsEx xmlns:wpc="http://schemas.microsoft.com/office/word/2010/wordprocessingCanvas" xmlns:cx="http://schemas.microsoft.com/office/drawing/2014/chartex" xmlns:cx1="http://schemas.microsoft.com/office/drawing/2015/9/8/chartex" xmlns:cx2="http://schemas.microsoft.com/office/drawing/2015/10/21/chartex" xmlns:cx3="http://schemas.microsoft.com/office/drawing/2016/5/9/chartex" xmlns:cx4="http://schemas.microsoft.com/office/drawing/2016/5/10/chartex" xmlns:cx5="http://schemas.microsoft.com/office/drawing/2016/5/11/chartex" xmlns:cx6="http://schemas.microsoft.com/office/drawing/2016/5/12/chartex" xmlns:cx7="http://schemas.microsoft.com/office/drawing/2016/5/13/chartex" xmlns:cx8="http://schemas.microsoft.com/office/drawing/2016/5/14/chartex" xmlns:mc="http://schemas.openxmlformats.org/markup-compatibility/2006" xmlns:aink="http://schemas.microsoft.com/office/drawing/2016/ink" xmlns:am3d="http://schemas.microsoft.com/office/drawing/2017/model3d" xmlns:o="urn:schemas-microsoft-com:office:office" xmlns:r="http://schemas.openxmlformats.org/officeDocument/2006/relationships" xmlns:m="http://schemas.openxmlformats.org/officeDocument/2006/math" xmlns:v="urn:schemas-microsoft-com:vml" xmlns:wp14="http://schemas.microsoft.com/office/word/2010/wordprocessingDrawing" xmlns:wp="http://schemas.openxmlformats.org/drawingml/2006/wordprocessingDrawing" xmlns:w10="urn:schemas-microsoft-com:office:word" xmlns:w="http://schemas.openxmlformats.org/wordprocessingml/2006/main" xmlns:w14="http://schemas.microsoft.com/office/word/2010/wordml" xmlns:w15="http://schemas.microsoft.com/office/word/2012/wordml" xmlns:w16cex="http://schemas.microsoft.com/office/word/2018/wordml/cex" xmlns:w16cid="http://schemas.microsoft.com/office/word/2016/wordml/cid" xmlns:w16="http://schemas.microsoft.com/office/word/2018/wordml" xmlns:w16sdtdh="http://schemas.microsoft.com/office/word/2020/wordml/sdtdatahash" xmlns:w16se="http://schemas.microsoft.com/office/word/2015/wordml/symex" xmlns:wpg="http://schemas.microsoft.com/office/word/2010/wordprocessingGroup" xmlns:wpi="http://schemas.microsoft.com/office/word/2010/wordprocessingInk" xmlns:wne="http://schemas.microsoft.com/office/word/2006/wordml" xmlns:wps="http://schemas.microsoft.com/office/word/2010/wordprocessingShape" mc:Ignorable="w14 w15 w16se w16cid w16 w16cex w16sdtdh wp14">
+  <w15:commentEx w15:paraId="0052B200" w15:done="0"/>
+  <w15:commentEx w15:paraId="5217912D" w15:done="0"/>
+  <w15:commentEx w15:paraId="7BC466B3" w15:done="0"/>
   <w15:commentEx w15:paraId="017163FC" w15:done="0"/>
 </w15:commentsEx>
 </file>
 
 <file path=word/commentsExtensible.xml><?xml version="1.0" encoding="utf-8"?>
 <w16cex:commentsExtensible xmlns:wpc="http://schemas.microsoft.com/office/word/2010/wordprocessingCanvas" xmlns:cx="http://schemas.microsoft.com/office/drawing/2014/chartex" xmlns:cx1="http://schemas.microsoft.com/office/drawing/2015/9/8/chartex" xmlns:cx2="http://schemas.microsoft.com/office/drawing/2015/10/21/chartex" xmlns:cx3="http://schemas.microsoft.com/office/drawing/2016/5/9/chartex" xmlns:cx4="http://schemas.microsoft.com/office/drawing/2016/5/10/chartex" xmlns:cx5="http://schemas.microsoft.com/office/drawing/2016/5/11/chartex" xmlns:cx6="http://schemas.microsoft.com/office/drawing/2016/5/12/chartex" xmlns:cx7="http://schemas.microsoft.com/office/drawing/2016/5/13/chartex" xmlns:cx8="http://schemas.microsoft.com/office/drawing/2016/5/14/chartex" xmlns:mc="http://schemas.openxmlformats.org/markup-compatibility/2006" xmlns:aink="http://schemas.microsoft.com/office/drawing/2016/ink" xmlns:am3d="http://schemas.microsoft.com/office/drawing/2017/model3d" xmlns:o="urn:schemas-microsoft-com:office:office" xmlns:r="http://schemas.openxmlformats.org/officeDocument/2006/relationships" xmlns:m="http://schemas.openxmlformats.org/officeDocument/2006/math" xmlns:v="urn:schemas-microsoft-com:vml" xmlns:wp14="http://schemas.microsoft.com/office/word/2010/wordprocessingDrawing" xmlns:wp="http://schemas.openxmlformats.org/drawingml/2006/wordprocessingDrawing" xmlns:w10="urn:schemas-microsoft-com:office:word" xmlns:w="http://schemas.openxmlformats.org/wordprocessingml/2006/main" xmlns:w14="http://schemas.microsoft.com/office/word/2010/wordml" xmlns:w15="http://schemas.microsoft.com/office/word/2012/wordml" xmlns:w16cex="http://schemas.microsoft.com/office/word/2018/wordml/cex" xmlns:w16cid="http://schemas.microsoft.com/office/word/2016/wordml/cid" xmlns:w16="http://schemas.microsoft.com/office/word/2018/wordml" xmlns:w16sdtdh="http://schemas.microsoft.com/office/word/2020/wordml/sdtdatahash" xmlns:w16se="http://schemas.microsoft.com/office/word/2015/wordml/symex" xmlns:wpg="http://schemas.microsoft.com/office/word/2010/wordprocessingGroup" xmlns:wpi="http://schemas.microsoft.com/office/word/2010/wordprocessingInk" xmlns:wne="http://schemas.microsoft.com/office/word/2006/wordml" xmlns:wps="http://schemas.microsoft.com/office/word/2010/wordprocessingShape" mc:Ignorable="w14 w15 w16se w16cid w16 w16cex w16sdtdh wp14">
+  <w16cex:commentExtensible w16cex:durableId="29D61545" w16cex:dateUtc="2024-04-26T18:57:00Z"/>
+  <w16cex:commentExtensible w16cex:durableId="29D62258" w16cex:dateUtc="2024-04-26T19:53:00Z"/>
+  <w16cex:commentExtensible w16cex:durableId="29D61E26" w16cex:dateUtc="2024-04-26T19:35:00Z"/>
   <w16cex:commentExtensible w16cex:durableId="29D23802" w16cex:dateUtc="2024-04-23T20:37:00Z"/>
 </w16cex:commentsExtensible>
 </file>
 
 <file path=word/commentsIds.xml><?xml version="1.0" encoding="utf-8"?>
 <w16cid:commentsIds xmlns:wpc="http://schemas.microsoft.com/office/word/2010/wordprocessingCanvas" xmlns:cx="http://schemas.microsoft.com/office/drawing/2014/chartex" xmlns:cx1="http://schemas.microsoft.com/office/drawing/2015/9/8/chartex" xmlns:cx2="http://schemas.microsoft.com/office/drawing/2015/10/21/chartex" xmlns:cx3="http://schemas.microsoft.com/office/drawing/2016/5/9/chartex" xmlns:cx4="http://schemas.microsoft.com/office/drawing/2016/5/10/chartex" xmlns:cx5="http://schemas.microsoft.com/office/drawing/2016/5/11/chartex" xmlns:cx6="http://schemas.microsoft.com/office/drawing/2016/5/12/chartex" xmlns:cx7="http://schemas.microsoft.com/office/drawing/2016/5/13/chartex" xmlns:cx8="http://schemas.microsoft.com/office/drawing/2016/5/14/chartex" xmlns:mc="http://schemas.openxmlformats.org/markup-compatibility/2006" xmlns:aink="http://schemas.microsoft.com/office/drawing/2016/ink" xmlns:am3d="http://schemas.microsoft.com/office/drawing/2017/model3d" xmlns:o="urn:schemas-microsoft-com:office:office" xmlns:r="http://schemas.openxmlformats.org/officeDocument/2006/relationships" xmlns:m="http://schemas.openxmlformats.org/officeDocument/2006/math" xmlns:v="urn:schemas-microsoft-com:vml" xmlns:wp14="http://schemas.microsoft.com/office/word/2010/wordprocessingDrawing" xmlns:wp="http://schemas.openxmlformats.org/drawingml/2006/wordprocessingDrawing" xmlns:w10="urn:schemas-microsoft-com:office:word" xmlns:w="http://schemas.openxmlformats.org/wordprocessingml/2006/main" xmlns:w14="http://schemas.microsoft.com/office/word/2010/wordml" xmlns:w15="http://schemas.microsoft.com/office/word/2012/wordml" xmlns:w16cex="http://schemas.microsoft.com/office/word/2018/wordml/cex" xmlns:w16cid="http://schemas.microsoft.com/office/word/2016/wordml/cid" xmlns:w16="http://schemas.microsoft.com/office/word/2018/wordml" xmlns:w16sdtdh="http://schemas.microsoft.com/office/word/2020/wordml/sdtdatahash" xmlns:w16se="http://schemas.microsoft.com/office/word/2015/wordml/symex" xmlns:wpg="http://schemas.microsoft.com/office/word/2010/wordprocessingGroup" xmlns:wpi="http://schemas.microsoft.com/office/word/2010/wordprocessingInk" xmlns:wne="http://schemas.microsoft.com/office/word/2006/wordml" xmlns:wps="http://schemas.microsoft.com/office/word/2010/wordprocessingShape" mc:Ignorable="w14 w15 w16se w16cid w16 w16cex w16sdtdh wp14">
+  <w16cid:commentId w16cid:paraId="0052B200" w16cid:durableId="29D61545"/>
+  <w16cid:commentId w16cid:paraId="5217912D" w16cid:durableId="29D62258"/>
+  <w16cid:commentId w16cid:paraId="7BC466B3" w16cid:durableId="29D61E26"/>
   <w16cid:commentId w16cid:paraId="017163FC" w16cid:durableId="29D23802"/>
 </w16cid:commentsIds>
 </file>
@@ -5003,6 +5683,9 @@
 
 <file path=word/people.xml><?xml version="1.0" encoding="utf-8"?>
 <w15:people xmlns:wpc="http://schemas.microsoft.com/office/word/2010/wordprocessingCanvas" xmlns:cx="http://schemas.microsoft.com/office/drawing/2014/chartex" xmlns:cx1="http://schemas.microsoft.com/office/drawing/2015/9/8/chartex" xmlns:cx2="http://schemas.microsoft.com/office/drawing/2015/10/21/chartex" xmlns:cx3="http://schemas.microsoft.com/office/drawing/2016/5/9/chartex" xmlns:cx4="http://schemas.microsoft.com/office/drawing/2016/5/10/chartex" xmlns:cx5="http://schemas.microsoft.com/office/drawing/2016/5/11/chartex" xmlns:cx6="http://schemas.microsoft.com/office/drawing/2016/5/12/chartex" xmlns:cx7="http://schemas.microsoft.com/office/drawing/2016/5/13/chartex" xmlns:cx8="http://schemas.microsoft.com/office/drawing/2016/5/14/chartex" xmlns:mc="http://schemas.openxmlformats.org/markup-compatibility/2006" xmlns:aink="http://schemas.microsoft.com/office/drawing/2016/ink" xmlns:am3d="http://schemas.microsoft.com/office/drawing/2017/model3d" xmlns:o="urn:schemas-microsoft-com:office:office" xmlns:r="http://schemas.openxmlformats.org/officeDocument/2006/relationships" xmlns:m="http://schemas.openxmlformats.org/officeDocument/2006/math" xmlns:v="urn:schemas-microsoft-com:vml" xmlns:wp14="http://schemas.microsoft.com/office/word/2010/wordprocessingDrawing" xmlns:wp="http://schemas.openxmlformats.org/drawingml/2006/wordprocessingDrawing" xmlns:w10="urn:schemas-microsoft-com:office:word" xmlns:w="http://schemas.openxmlformats.org/wordprocessingml/2006/main" xmlns:w14="http://schemas.microsoft.com/office/word/2010/wordml" xmlns:w15="http://schemas.microsoft.com/office/word/2012/wordml" xmlns:w16cex="http://schemas.microsoft.com/office/word/2018/wordml/cex" xmlns:w16cid="http://schemas.microsoft.com/office/word/2016/wordml/cid" xmlns:w16="http://schemas.microsoft.com/office/word/2018/wordml" xmlns:w16sdtdh="http://schemas.microsoft.com/office/word/2020/wordml/sdtdatahash" xmlns:w16se="http://schemas.microsoft.com/office/word/2015/wordml/symex" xmlns:wpg="http://schemas.microsoft.com/office/word/2010/wordprocessingGroup" xmlns:wpi="http://schemas.microsoft.com/office/word/2010/wordprocessingInk" xmlns:wne="http://schemas.microsoft.com/office/word/2006/wordml" xmlns:wps="http://schemas.microsoft.com/office/word/2010/wordprocessingShape" mc:Ignorable="w14 w15 w16se w16cid w16 w16cex w16sdtdh wp14">
+  <w15:person w15:author="Cory Hom-Weaver">
+    <w15:presenceInfo w15:providerId="AD" w15:userId="S-1-5-21-1625102663-4013227018-1311561448-68446"/>
+  </w15:person>
   <w15:person w15:author="Kaitlin Palmer">
     <w15:presenceInfo w15:providerId="AD" w15:userId="S-1-5-21-1625102663-4013227018-1311561448-48985"/>
   </w15:person>
@@ -5473,6 +6156,7 @@
   <w:style w:type="character" w:default="1" w:styleId="DefaultParagraphFont">
     <w:name w:val="Default Paragraph Font"/>
     <w:uiPriority w:val="1"/>
+    <w:semiHidden/>
     <w:unhideWhenUsed/>
   </w:style>
   <w:style w:type="table" w:default="1" w:styleId="TableNormal">

</xml_diff>